<commit_message>
Last bits of notes and research for the Claw and Filtration research.
</commit_message>
<xml_diff>
--- a/Claw and Filtration Sampling Tool Research.docx
+++ b/Claw and Filtration Sampling Tool Research.docx
@@ -20,19 +20,23 @@
     </w:p>
     <w:p>
       <w:r>
-        <w:t xml:space="preserve">The prototype associated with the claw and filtration sampling tool is a crane like model. It has an arm capable of both horizontal and vertical movement </w:t>
-      </w:r>
-      <w:r>
-        <w:t>to</w:t>
-      </w:r>
-      <w:r>
-        <w:t xml:space="preserve"> grab the sample as well as move it into the radius of the filter where it can be dropped</w:t>
+        <w:t>The prototype associated with the claw and filtration sampling tool is a crane like model. It has an arm capable of both horizontal and vertical movement to grab the sample as well as move it into the radius of the filter where it can be dropped</w:t>
       </w:r>
       <w:r>
         <w:t xml:space="preserve"> in. </w:t>
       </w:r>
       <w:r>
         <w:t>Additionally, there is a proximity sensor attached to the arm to ensure proper distancing in operations. Lastly, below the filter is a storage container which will hold the filtered materials.</w:t>
+      </w:r>
+    </w:p>
+    <w:p>
+      <w:r>
+        <w:t>Primary use case would be in loose material or potentially after another tool has created a loose material environment.</w:t>
+      </w:r>
+    </w:p>
+    <w:p>
+      <w:r>
+        <w:t xml:space="preserve">One notable modification is that the sampling tool will not be sitting on a beam. The whole stability aspect of the base elbow and arm which the tool is attached to will be likely completely replace by attachments to our rover. </w:t>
       </w:r>
     </w:p>
     <w:sectPr>

</xml_diff>